<commit_message>
Some advances in the simple OLS
</commit_message>
<xml_diff>
--- a/ROO/ROO.docx
+++ b/ROO/ROO.docx
@@ -1241,13 +1241,13 @@
       <w:pPr>
         <w:pStyle w:val="Corpsdetexte"/>
       </w:pPr>
+      <w:r>
+        <w:t xml:space="preserve">Etant donné que</w:t>
+      </w:r>
+      <w:r>
+        <w:t xml:space="preserve"> </w:t>
+      </w:r>
       <m:oMath>
-        <m:r>
-          <m:rPr>
-            <m:sty m:val="p"/>
-          </m:rPr>
-          <m:t>Etant donné que </m:t>
-        </m:r>
         <m:acc>
           <m:accPr>
             <m:chr m:val="̂"/>
@@ -1258,12 +1258,17 @@
             </m:r>
           </m:e>
         </m:acc>
-        <m:r>
-          <m:rPr>
-            <m:sty m:val="p"/>
-          </m:rPr>
-          <m:t> est une constante, la somme allant de 1 à N est égale à </m:t>
-        </m:r>
+      </m:oMath>
+      <w:r>
+        <w:t xml:space="preserve"> </w:t>
+      </w:r>
+      <w:r>
+        <w:t xml:space="preserve">est une constante, la somme allant de 1 à N est égale à</w:t>
+      </w:r>
+      <w:r>
+        <w:t xml:space="preserve"> </w:t>
+      </w:r>
+      <m:oMath>
         <m:r>
           <m:t>N</m:t>
         </m:r>
@@ -1604,13 +1609,13 @@
       <w:pPr>
         <w:pStyle w:val="Corpsdetexte"/>
       </w:pPr>
+      <w:r>
+        <w:t xml:space="preserve">Nous pouvons extraire</w:t>
+      </w:r>
+      <w:r>
+        <w:t xml:space="preserve"> </w:t>
+      </w:r>
       <m:oMath>
-        <m:r>
-          <m:rPr>
-            <m:sty m:val="p"/>
-          </m:rPr>
-          <m:t>Nous pouvons extraire </m:t>
-        </m:r>
         <m:acc>
           <m:accPr>
             <m:chr m:val="̂"/>
@@ -1705,6 +1710,1398 @@
             </m:r>
           </m:e>
         </m:acc>
+      </m:oMath>
+    </w:p>
+    <w:p>
+      <w:pPr>
+        <w:pStyle w:val="Corpsdetexte"/>
+      </w:pPr>
+      <m:oMath>
+        <m:nary>
+          <m:naryPr>
+            <m:chr m:val="∑"/>
+            <m:limLoc m:val="undOvr"/>
+            <m:subHide m:val="0"/>
+            <m:supHide m:val="0"/>
+          </m:naryPr>
+          <m:sub>
+            <m:r>
+              <m:t>i</m:t>
+            </m:r>
+            <m:r>
+              <m:t>=</m:t>
+            </m:r>
+            <m:r>
+              <m:t>1</m:t>
+            </m:r>
+          </m:sub>
+          <m:sup>
+            <m:r>
+              <m:t>N</m:t>
+            </m:r>
+          </m:sup>
+          <m:e>
+            <m:r>
+              <m:t>(</m:t>
+            </m:r>
+          </m:e>
+        </m:nary>
+        <m:sSub>
+          <m:e>
+            <m:r>
+              <m:t>y</m:t>
+            </m:r>
+          </m:e>
+          <m:sub>
+            <m:r>
+              <m:t>i</m:t>
+            </m:r>
+          </m:sub>
+        </m:sSub>
+        <m:r>
+          <m:t>−</m:t>
+        </m:r>
+        <m:acc>
+          <m:accPr>
+            <m:chr m:val="̂"/>
+          </m:accPr>
+          <m:e>
+            <m:r>
+              <m:t>a</m:t>
+            </m:r>
+          </m:e>
+        </m:acc>
+        <m:r>
+          <m:t>*</m:t>
+        </m:r>
+        <m:sSub>
+          <m:e>
+            <m:r>
+              <m:t>x</m:t>
+            </m:r>
+          </m:e>
+          <m:sub>
+            <m:r>
+              <m:t>i</m:t>
+            </m:r>
+          </m:sub>
+        </m:sSub>
+        <m:r>
+          <m:t>)</m:t>
+        </m:r>
+        <m:r>
+          <m:t>=</m:t>
+        </m:r>
+        <m:r>
+          <m:t>0</m:t>
+        </m:r>
+      </m:oMath>
+      <w:r>
+        <w:br w:type="textWrapping"/>
+      </w:r>
+      <m:oMath>
+        <m:nary>
+          <m:naryPr>
+            <m:chr m:val="∑"/>
+            <m:limLoc m:val="undOvr"/>
+            <m:subHide m:val="0"/>
+            <m:supHide m:val="0"/>
+          </m:naryPr>
+          <m:sub>
+            <m:r>
+              <m:t>i</m:t>
+            </m:r>
+            <m:r>
+              <m:t>=</m:t>
+            </m:r>
+            <m:r>
+              <m:t>1</m:t>
+            </m:r>
+          </m:sub>
+          <m:sup>
+            <m:r>
+              <m:t>N</m:t>
+            </m:r>
+          </m:sup>
+          <m:e>
+            <m:sSub>
+              <m:e>
+                <m:r>
+                  <m:t>y</m:t>
+                </m:r>
+              </m:e>
+              <m:sub>
+                <m:r>
+                  <m:t>i</m:t>
+                </m:r>
+              </m:sub>
+            </m:sSub>
+          </m:e>
+        </m:nary>
+        <m:sSub>
+          <m:e>
+            <m:r>
+              <m:t>x</m:t>
+            </m:r>
+          </m:e>
+          <m:sub>
+            <m:r>
+              <m:t>i</m:t>
+            </m:r>
+          </m:sub>
+        </m:sSub>
+        <m:r>
+          <m:t>−</m:t>
+        </m:r>
+        <m:acc>
+          <m:accPr>
+            <m:chr m:val="̂"/>
+          </m:accPr>
+          <m:e>
+            <m:r>
+              <m:t>a</m:t>
+            </m:r>
+          </m:e>
+        </m:acc>
+        <m:sSub>
+          <m:e>
+            <m:r>
+              <m:t>x</m:t>
+            </m:r>
+          </m:e>
+          <m:sub>
+            <m:r>
+              <m:t>i</m:t>
+            </m:r>
+          </m:sub>
+        </m:sSub>
+        <m:r>
+          <m:t>−</m:t>
+        </m:r>
+        <m:acc>
+          <m:accPr>
+            <m:chr m:val="̂"/>
+          </m:accPr>
+          <m:e>
+            <m:r>
+              <m:t>b</m:t>
+            </m:r>
+          </m:e>
+        </m:acc>
+        <m:sSubSup>
+          <m:e>
+            <m:r>
+              <m:t>x</m:t>
+            </m:r>
+          </m:e>
+          <m:sub>
+            <m:r>
+              <m:t>i</m:t>
+            </m:r>
+          </m:sub>
+          <m:sup>
+            <m:r>
+              <m:t>2</m:t>
+            </m:r>
+          </m:sup>
+        </m:sSubSup>
+        <m:r>
+          <m:t>=</m:t>
+        </m:r>
+        <m:r>
+          <m:t>0</m:t>
+        </m:r>
+      </m:oMath>
+    </w:p>
+    <w:p>
+      <w:pPr>
+        <w:pStyle w:val="Corpsdetexte"/>
+      </w:pPr>
+      <w:r>
+        <w:t xml:space="preserve">Nous remplaçons</w:t>
+      </w:r>
+      <w:r>
+        <w:t xml:space="preserve"> </w:t>
+      </w:r>
+      <m:oMath>
+        <m:acc>
+          <m:accPr>
+            <m:chr m:val="̂"/>
+          </m:accPr>
+          <m:e>
+            <m:r>
+              <m:t>a</m:t>
+            </m:r>
+          </m:e>
+        </m:acc>
+      </m:oMath>
+      <w:r>
+        <w:t xml:space="preserve"> </w:t>
+      </w:r>
+      <w:r>
+        <w:t xml:space="preserve">par son expression trouvée plus haut.</w:t>
+      </w:r>
+    </w:p>
+    <w:p>
+      <w:pPr>
+        <w:pStyle w:val="Corpsdetexte"/>
+      </w:pPr>
+      <m:oMath>
+        <m:nary>
+          <m:naryPr>
+            <m:chr m:val="∑"/>
+            <m:limLoc m:val="undOvr"/>
+            <m:subHide m:val="0"/>
+            <m:supHide m:val="0"/>
+          </m:naryPr>
+          <m:sub>
+            <m:r>
+              <m:t>i</m:t>
+            </m:r>
+            <m:r>
+              <m:t>=</m:t>
+            </m:r>
+            <m:r>
+              <m:t>1</m:t>
+            </m:r>
+          </m:sub>
+          <m:sup>
+            <m:r>
+              <m:t>N</m:t>
+            </m:r>
+          </m:sup>
+          <m:e>
+            <m:sSub>
+              <m:e>
+                <m:r>
+                  <m:t>y</m:t>
+                </m:r>
+              </m:e>
+              <m:sub>
+                <m:r>
+                  <m:t>i</m:t>
+                </m:r>
+              </m:sub>
+            </m:sSub>
+          </m:e>
+        </m:nary>
+        <m:sSub>
+          <m:e>
+            <m:r>
+              <m:t>x</m:t>
+            </m:r>
+          </m:e>
+          <m:sub>
+            <m:r>
+              <m:t>i</m:t>
+            </m:r>
+          </m:sub>
+        </m:sSub>
+        <m:r>
+          <m:t>−</m:t>
+        </m:r>
+        <m:r>
+          <m:t>(</m:t>
+        </m:r>
+        <m:bar>
+          <m:barPr>
+            <m:pos m:val="top"/>
+          </m:barPr>
+          <m:e>
+            <m:r>
+              <m:t>y</m:t>
+            </m:r>
+          </m:e>
+        </m:bar>
+        <m:r>
+          <m:t>−</m:t>
+        </m:r>
+        <m:acc>
+          <m:accPr>
+            <m:chr m:val="̂"/>
+          </m:accPr>
+          <m:e>
+            <m:r>
+              <m:t>b</m:t>
+            </m:r>
+          </m:e>
+        </m:acc>
+        <m:sSub>
+          <m:e>
+            <m:r>
+              <m:t>x</m:t>
+            </m:r>
+          </m:e>
+          <m:sub>
+            <m:r>
+              <m:t>i</m:t>
+            </m:r>
+          </m:sub>
+        </m:sSub>
+        <m:r>
+          <m:t>)</m:t>
+        </m:r>
+        <m:r>
+          <m:t>−</m:t>
+        </m:r>
+        <m:acc>
+          <m:accPr>
+            <m:chr m:val="̂"/>
+          </m:accPr>
+          <m:e>
+            <m:r>
+              <m:t>b</m:t>
+            </m:r>
+          </m:e>
+        </m:acc>
+        <m:sSubSup>
+          <m:e>
+            <m:r>
+              <m:t>x</m:t>
+            </m:r>
+          </m:e>
+          <m:sub>
+            <m:r>
+              <m:t>i</m:t>
+            </m:r>
+          </m:sub>
+          <m:sup>
+            <m:r>
+              <m:t>2</m:t>
+            </m:r>
+          </m:sup>
+        </m:sSubSup>
+        <m:r>
+          <m:t>=</m:t>
+        </m:r>
+        <m:r>
+          <m:t>0</m:t>
+        </m:r>
+      </m:oMath>
+      <w:r>
+        <w:br w:type="textWrapping"/>
+      </w:r>
+      <m:oMath>
+        <m:nary>
+          <m:naryPr>
+            <m:chr m:val="∑"/>
+            <m:limLoc m:val="undOvr"/>
+            <m:subHide m:val="0"/>
+            <m:supHide m:val="0"/>
+          </m:naryPr>
+          <m:sub>
+            <m:r>
+              <m:t>i</m:t>
+            </m:r>
+            <m:r>
+              <m:t>=</m:t>
+            </m:r>
+            <m:r>
+              <m:t>1</m:t>
+            </m:r>
+          </m:sub>
+          <m:sup>
+            <m:r>
+              <m:t>N</m:t>
+            </m:r>
+          </m:sup>
+          <m:e>
+            <m:sSub>
+              <m:e>
+                <m:r>
+                  <m:t>y</m:t>
+                </m:r>
+              </m:e>
+              <m:sub>
+                <m:r>
+                  <m:t>i</m:t>
+                </m:r>
+              </m:sub>
+            </m:sSub>
+          </m:e>
+        </m:nary>
+        <m:sSub>
+          <m:e>
+            <m:r>
+              <m:t>x</m:t>
+            </m:r>
+          </m:e>
+          <m:sub>
+            <m:r>
+              <m:t>i</m:t>
+            </m:r>
+          </m:sub>
+        </m:sSub>
+        <m:r>
+          <m:t>−</m:t>
+        </m:r>
+        <m:bar>
+          <m:barPr>
+            <m:pos m:val="top"/>
+          </m:barPr>
+          <m:e>
+            <m:r>
+              <m:t>y</m:t>
+            </m:r>
+          </m:e>
+        </m:bar>
+        <m:sSub>
+          <m:e>
+            <m:r>
+              <m:t>x</m:t>
+            </m:r>
+          </m:e>
+          <m:sub>
+            <m:r>
+              <m:t>i</m:t>
+            </m:r>
+          </m:sub>
+        </m:sSub>
+        <m:r>
+          <m:t>+</m:t>
+        </m:r>
+        <m:acc>
+          <m:accPr>
+            <m:chr m:val="̂"/>
+          </m:accPr>
+          <m:e>
+            <m:r>
+              <m:t>b</m:t>
+            </m:r>
+          </m:e>
+        </m:acc>
+        <m:bar>
+          <m:barPr>
+            <m:pos m:val="top"/>
+          </m:barPr>
+          <m:e>
+            <m:r>
+              <m:t>x</m:t>
+            </m:r>
+          </m:e>
+        </m:bar>
+        <m:sSub>
+          <m:e>
+            <m:r>
+              <m:t>x</m:t>
+            </m:r>
+          </m:e>
+          <m:sub>
+            <m:r>
+              <m:t>i</m:t>
+            </m:r>
+          </m:sub>
+        </m:sSub>
+        <m:r>
+          <m:t>−</m:t>
+        </m:r>
+        <m:acc>
+          <m:accPr>
+            <m:chr m:val="̂"/>
+          </m:accPr>
+          <m:e>
+            <m:r>
+              <m:t>b</m:t>
+            </m:r>
+          </m:e>
+        </m:acc>
+        <m:sSubSup>
+          <m:e>
+            <m:r>
+              <m:t>x</m:t>
+            </m:r>
+          </m:e>
+          <m:sub>
+            <m:r>
+              <m:t>i</m:t>
+            </m:r>
+          </m:sub>
+          <m:sup>
+            <m:r>
+              <m:t>2</m:t>
+            </m:r>
+          </m:sup>
+        </m:sSubSup>
+        <m:r>
+          <m:t>=</m:t>
+        </m:r>
+        <m:r>
+          <m:t>0</m:t>
+        </m:r>
+      </m:oMath>
+      <w:r>
+        <w:br w:type="textWrapping"/>
+      </w:r>
+      <m:oMath>
+        <m:nary>
+          <m:naryPr>
+            <m:chr m:val="∑"/>
+            <m:limLoc m:val="undOvr"/>
+            <m:subHide m:val="0"/>
+            <m:supHide m:val="0"/>
+          </m:naryPr>
+          <m:sub>
+            <m:r>
+              <m:t>i</m:t>
+            </m:r>
+            <m:r>
+              <m:t>=</m:t>
+            </m:r>
+            <m:r>
+              <m:t>1</m:t>
+            </m:r>
+          </m:sub>
+          <m:sup>
+            <m:r>
+              <m:t>N</m:t>
+            </m:r>
+          </m:sup>
+          <m:e>
+            <m:r>
+              <m:t>(</m:t>
+            </m:r>
+          </m:e>
+        </m:nary>
+        <m:sSub>
+          <m:e>
+            <m:r>
+              <m:t>y</m:t>
+            </m:r>
+          </m:e>
+          <m:sub>
+            <m:r>
+              <m:t>i</m:t>
+            </m:r>
+          </m:sub>
+        </m:sSub>
+        <m:r>
+          <m:t>−</m:t>
+        </m:r>
+        <m:bar>
+          <m:barPr>
+            <m:pos m:val="top"/>
+          </m:barPr>
+          <m:e>
+            <m:r>
+              <m:t>y</m:t>
+            </m:r>
+          </m:e>
+        </m:bar>
+        <m:r>
+          <m:t>+</m:t>
+        </m:r>
+        <m:acc>
+          <m:accPr>
+            <m:chr m:val="̂"/>
+          </m:accPr>
+          <m:e>
+            <m:r>
+              <m:t>b</m:t>
+            </m:r>
+          </m:e>
+        </m:acc>
+        <m:bar>
+          <m:barPr>
+            <m:pos m:val="top"/>
+          </m:barPr>
+          <m:e>
+            <m:r>
+              <m:t>x</m:t>
+            </m:r>
+          </m:e>
+        </m:bar>
+        <m:r>
+          <m:t>−</m:t>
+        </m:r>
+        <m:acc>
+          <m:accPr>
+            <m:chr m:val="̂"/>
+          </m:accPr>
+          <m:e>
+            <m:r>
+              <m:t>b</m:t>
+            </m:r>
+          </m:e>
+        </m:acc>
+        <m:sSub>
+          <m:e>
+            <m:r>
+              <m:t>x</m:t>
+            </m:r>
+          </m:e>
+          <m:sub>
+            <m:r>
+              <m:t>i</m:t>
+            </m:r>
+          </m:sub>
+        </m:sSub>
+        <m:r>
+          <m:t>)</m:t>
+        </m:r>
+        <m:sSub>
+          <m:e>
+            <m:r>
+              <m:t>x</m:t>
+            </m:r>
+          </m:e>
+          <m:sub>
+            <m:r>
+              <m:t>i</m:t>
+            </m:r>
+          </m:sub>
+        </m:sSub>
+        <m:r>
+          <m:t>=</m:t>
+        </m:r>
+        <m:r>
+          <m:t>0</m:t>
+        </m:r>
+      </m:oMath>
+      <w:r>
+        <w:br w:type="textWrapping"/>
+      </w:r>
+      <m:oMath>
+        <m:nary>
+          <m:naryPr>
+            <m:chr m:val="∑"/>
+            <m:limLoc m:val="undOvr"/>
+            <m:subHide m:val="0"/>
+            <m:supHide m:val="0"/>
+          </m:naryPr>
+          <m:sub>
+            <m:r>
+              <m:t>i</m:t>
+            </m:r>
+            <m:r>
+              <m:t>=</m:t>
+            </m:r>
+            <m:r>
+              <m:t>1</m:t>
+            </m:r>
+          </m:sub>
+          <m:sup>
+            <m:r>
+              <m:t>N</m:t>
+            </m:r>
+          </m:sup>
+          <m:e>
+            <m:r>
+              <m:t>y</m:t>
+            </m:r>
+          </m:e>
+        </m:nary>
+        <m:r>
+          <m:t>i</m:t>
+        </m:r>
+        <m:r>
+          <m:t>−</m:t>
+        </m:r>
+        <m:bar>
+          <m:barPr>
+            <m:pos m:val="top"/>
+          </m:barPr>
+          <m:e>
+            <m:r>
+              <m:t>y</m:t>
+            </m:r>
+          </m:e>
+        </m:bar>
+        <m:r>
+          <m:t>+</m:t>
+        </m:r>
+        <m:acc>
+          <m:accPr>
+            <m:chr m:val="̂"/>
+          </m:accPr>
+          <m:e>
+            <m:r>
+              <m:t>b</m:t>
+            </m:r>
+          </m:e>
+        </m:acc>
+        <m:r>
+          <m:t>(</m:t>
+        </m:r>
+        <m:bar>
+          <m:barPr>
+            <m:pos m:val="top"/>
+          </m:barPr>
+          <m:e>
+            <m:r>
+              <m:t>x</m:t>
+            </m:r>
+          </m:e>
+        </m:bar>
+        <m:r>
+          <m:t>−</m:t>
+        </m:r>
+        <m:sSub>
+          <m:e>
+            <m:r>
+              <m:t>x</m:t>
+            </m:r>
+          </m:e>
+          <m:sub>
+            <m:r>
+              <m:t>i</m:t>
+            </m:r>
+          </m:sub>
+        </m:sSub>
+        <m:r>
+          <m:t>)</m:t>
+        </m:r>
+        <m:r>
+          <m:t>=</m:t>
+        </m:r>
+        <m:r>
+          <m:t>0</m:t>
+        </m:r>
+      </m:oMath>
+      <w:r>
+        <w:br w:type="textWrapping"/>
+      </w:r>
+      <m:oMath>
+        <m:nary>
+          <m:naryPr>
+            <m:chr m:val="∑"/>
+            <m:limLoc m:val="undOvr"/>
+            <m:subHide m:val="0"/>
+            <m:supHide m:val="0"/>
+          </m:naryPr>
+          <m:sub>
+            <m:r>
+              <m:t>i</m:t>
+            </m:r>
+            <m:r>
+              <m:t>=</m:t>
+            </m:r>
+            <m:r>
+              <m:t>1</m:t>
+            </m:r>
+          </m:sub>
+          <m:sup>
+            <m:r>
+              <m:t>N</m:t>
+            </m:r>
+          </m:sup>
+          <m:e>
+            <m:r>
+              <m:t>(</m:t>
+            </m:r>
+          </m:e>
+        </m:nary>
+        <m:sSub>
+          <m:e>
+            <m:r>
+              <m:t>y</m:t>
+            </m:r>
+          </m:e>
+          <m:sub>
+            <m:r>
+              <m:t>i</m:t>
+            </m:r>
+          </m:sub>
+        </m:sSub>
+        <m:r>
+          <m:t>−</m:t>
+        </m:r>
+        <m:bar>
+          <m:barPr>
+            <m:pos m:val="top"/>
+          </m:barPr>
+          <m:e>
+            <m:r>
+              <m:t>y</m:t>
+            </m:r>
+          </m:e>
+        </m:bar>
+        <m:r>
+          <m:t>)</m:t>
+        </m:r>
+        <m:r>
+          <m:t>=</m:t>
+        </m:r>
+        <m:r>
+          <m:t>−</m:t>
+        </m:r>
+        <m:acc>
+          <m:accPr>
+            <m:chr m:val="̂"/>
+          </m:accPr>
+          <m:e>
+            <m:r>
+              <m:t>b</m:t>
+            </m:r>
+          </m:e>
+        </m:acc>
+        <m:nary>
+          <m:naryPr>
+            <m:chr m:val="∑"/>
+            <m:limLoc m:val="undOvr"/>
+            <m:subHide m:val="0"/>
+            <m:supHide m:val="0"/>
+          </m:naryPr>
+          <m:sub>
+            <m:r>
+              <m:t>i</m:t>
+            </m:r>
+            <m:r>
+              <m:t>=</m:t>
+            </m:r>
+            <m:r>
+              <m:t>1</m:t>
+            </m:r>
+          </m:sub>
+          <m:sup>
+            <m:r>
+              <m:t>N</m:t>
+            </m:r>
+          </m:sup>
+          <m:e>
+            <m:r>
+              <m:t>(</m:t>
+            </m:r>
+          </m:e>
+        </m:nary>
+        <m:bar>
+          <m:barPr>
+            <m:pos m:val="top"/>
+          </m:barPr>
+          <m:e>
+            <m:r>
+              <m:t>x</m:t>
+            </m:r>
+          </m:e>
+        </m:bar>
+        <m:r>
+          <m:t>−</m:t>
+        </m:r>
+        <m:sSub>
+          <m:e>
+            <m:r>
+              <m:t>x</m:t>
+            </m:r>
+          </m:e>
+          <m:sub>
+            <m:r>
+              <m:t>i</m:t>
+            </m:r>
+          </m:sub>
+        </m:sSub>
+        <m:r>
+          <m:t>)</m:t>
+        </m:r>
+      </m:oMath>
+      <w:r>
+        <w:br w:type="textWrapping"/>
+      </w:r>
+      <m:oMath>
+        <m:acc>
+          <m:accPr>
+            <m:chr m:val="̂"/>
+          </m:accPr>
+          <m:e>
+            <m:r>
+              <m:t>b</m:t>
+            </m:r>
+          </m:e>
+        </m:acc>
+        <m:r>
+          <m:t>=</m:t>
+        </m:r>
+        <m:f>
+          <m:fPr>
+            <m:type m:val="bar"/>
+          </m:fPr>
+          <m:num>
+            <m:nary>
+              <m:naryPr>
+                <m:chr m:val="∑"/>
+                <m:limLoc m:val="undOvr"/>
+                <m:subHide m:val="0"/>
+                <m:supHide m:val="0"/>
+              </m:naryPr>
+              <m:sub>
+                <m:r>
+                  <m:t>i</m:t>
+                </m:r>
+                <m:r>
+                  <m:t>=</m:t>
+                </m:r>
+                <m:r>
+                  <m:t>1</m:t>
+                </m:r>
+              </m:sub>
+              <m:sup>
+                <m:r>
+                  <m:t>N</m:t>
+                </m:r>
+              </m:sup>
+              <m:e>
+                <m:r>
+                  <m:t>(</m:t>
+                </m:r>
+              </m:e>
+            </m:nary>
+            <m:sSub>
+              <m:e>
+                <m:r>
+                  <m:t>y</m:t>
+                </m:r>
+              </m:e>
+              <m:sub>
+                <m:r>
+                  <m:t>i</m:t>
+                </m:r>
+              </m:sub>
+            </m:sSub>
+            <m:r>
+              <m:t>−</m:t>
+            </m:r>
+            <m:bar>
+              <m:barPr>
+                <m:pos m:val="top"/>
+              </m:barPr>
+              <m:e>
+                <m:r>
+                  <m:t>y</m:t>
+                </m:r>
+              </m:e>
+            </m:bar>
+            <m:r>
+              <m:t>)</m:t>
+            </m:r>
+          </m:num>
+          <m:den>
+            <m:nary>
+              <m:naryPr>
+                <m:chr m:val="∑"/>
+                <m:limLoc m:val="undOvr"/>
+                <m:subHide m:val="0"/>
+                <m:supHide m:val="0"/>
+              </m:naryPr>
+              <m:sub>
+                <m:r>
+                  <m:t>i</m:t>
+                </m:r>
+                <m:r>
+                  <m:t>=</m:t>
+                </m:r>
+                <m:r>
+                  <m:t>1</m:t>
+                </m:r>
+              </m:sub>
+              <m:sup>
+                <m:r>
+                  <m:t>N</m:t>
+                </m:r>
+              </m:sup>
+              <m:e>
+                <m:r>
+                  <m:t>(</m:t>
+                </m:r>
+              </m:e>
+            </m:nary>
+            <m:sSub>
+              <m:e>
+                <m:r>
+                  <m:t>x</m:t>
+                </m:r>
+              </m:e>
+              <m:sub>
+                <m:r>
+                  <m:t>i</m:t>
+                </m:r>
+              </m:sub>
+            </m:sSub>
+            <m:r>
+              <m:t>−</m:t>
+            </m:r>
+            <m:bar>
+              <m:barPr>
+                <m:pos m:val="top"/>
+              </m:barPr>
+              <m:e>
+                <m:r>
+                  <m:t>x</m:t>
+                </m:r>
+              </m:e>
+            </m:bar>
+            <m:r>
+              <m:t>)</m:t>
+            </m:r>
+          </m:den>
+        </m:f>
+      </m:oMath>
+      <w:r>
+        <w:br w:type="textWrapping"/>
+      </w:r>
+      <w:r>
+        <w:t xml:space="preserve">Or empiriquement nous savons que</w:t>
+      </w:r>
+      <w:r>
+        <w:t xml:space="preserve"> </w:t>
+      </w:r>
+      <m:oMath>
+        <m:nary>
+          <m:naryPr>
+            <m:chr m:val="∑"/>
+            <m:limLoc m:val="undOvr"/>
+            <m:subHide m:val="0"/>
+            <m:supHide m:val="0"/>
+          </m:naryPr>
+          <m:sub>
+            <m:r>
+              <m:t>i</m:t>
+            </m:r>
+            <m:r>
+              <m:t>=</m:t>
+            </m:r>
+            <m:r>
+              <m:t>1</m:t>
+            </m:r>
+          </m:sub>
+          <m:sup>
+            <m:r>
+              <m:t>N</m:t>
+            </m:r>
+          </m:sup>
+          <m:e>
+            <m:r>
+              <m:t>(</m:t>
+            </m:r>
+          </m:e>
+        </m:nary>
+        <m:sSub>
+          <m:e>
+            <m:r>
+              <m:t>y</m:t>
+            </m:r>
+          </m:e>
+          <m:sub>
+            <m:r>
+              <m:t>i</m:t>
+            </m:r>
+          </m:sub>
+        </m:sSub>
+        <m:r>
+          <m:t>−</m:t>
+        </m:r>
+        <m:bar>
+          <m:barPr>
+            <m:pos m:val="top"/>
+          </m:barPr>
+          <m:e>
+            <m:r>
+              <m:t>y</m:t>
+            </m:r>
+          </m:e>
+        </m:bar>
+        <m:r>
+          <m:t>)</m:t>
+        </m:r>
+      </m:oMath>
+      <w:r>
+        <w:t xml:space="preserve"> </w:t>
+      </w:r>
+      <w:r>
+        <w:t xml:space="preserve">et</w:t>
+      </w:r>
+      <w:r>
+        <w:t xml:space="preserve"> </w:t>
+      </w:r>
+      <m:oMath>
+        <m:nary>
+          <m:naryPr>
+            <m:chr m:val="∑"/>
+            <m:limLoc m:val="undOvr"/>
+            <m:subHide m:val="0"/>
+            <m:supHide m:val="0"/>
+          </m:naryPr>
+          <m:sub>
+            <m:r>
+              <m:t>i</m:t>
+            </m:r>
+            <m:r>
+              <m:t>=</m:t>
+            </m:r>
+            <m:r>
+              <m:t>1</m:t>
+            </m:r>
+          </m:sub>
+          <m:sup>
+            <m:r>
+              <m:t>N</m:t>
+            </m:r>
+          </m:sup>
+          <m:e>
+            <m:r>
+              <m:t>(</m:t>
+            </m:r>
+          </m:e>
+        </m:nary>
+        <m:sSub>
+          <m:e>
+            <m:r>
+              <m:t>x</m:t>
+            </m:r>
+          </m:e>
+          <m:sub>
+            <m:r>
+              <m:t>i</m:t>
+            </m:r>
+          </m:sub>
+        </m:sSub>
+        <m:r>
+          <m:t>−</m:t>
+        </m:r>
+        <m:bar>
+          <m:barPr>
+            <m:pos m:val="top"/>
+          </m:barPr>
+          <m:e>
+            <m:r>
+              <m:t>x</m:t>
+            </m:r>
+          </m:e>
+        </m:bar>
+        <m:r>
+          <m:t>)</m:t>
+        </m:r>
+      </m:oMath>
+      <w:r>
+        <w:t xml:space="preserve"> </w:t>
+      </w:r>
+      <w:r>
+        <w:t xml:space="preserve">sont égales à</w:t>
+      </w:r>
+      <w:r>
+        <w:t xml:space="preserve"> </w:t>
+      </w:r>
+      <m:oMath>
+        <m:r>
+          <m:t>0</m:t>
+        </m:r>
+      </m:oMath>
+      <w:r>
+        <w:t xml:space="preserve">, nous allons donc multiplier le numérateur et le dénominateur par</w:t>
+      </w:r>
+      <w:r>
+        <w:t xml:space="preserve"> </w:t>
+      </w:r>
+      <m:oMath>
+        <m:r>
+          <m:t>(</m:t>
+        </m:r>
+        <m:sSub>
+          <m:e>
+            <m:r>
+              <m:t>x</m:t>
+            </m:r>
+          </m:e>
+          <m:sub>
+            <m:r>
+              <m:t>i</m:t>
+            </m:r>
+          </m:sub>
+        </m:sSub>
+        <m:r>
+          <m:t>−</m:t>
+        </m:r>
+        <m:bar>
+          <m:barPr>
+            <m:pos m:val="top"/>
+          </m:barPr>
+          <m:e>
+            <m:r>
+              <m:t>x</m:t>
+            </m:r>
+          </m:e>
+        </m:bar>
+        <m:r>
+          <m:t>)</m:t>
+        </m:r>
+      </m:oMath>
+      <w:r>
+        <w:br w:type="textWrapping"/>
+      </w:r>
+      <m:oMath>
+        <m:acc>
+          <m:accPr>
+            <m:chr m:val="̂"/>
+          </m:accPr>
+          <m:e>
+            <m:r>
+              <m:t>b</m:t>
+            </m:r>
+          </m:e>
+        </m:acc>
+        <m:r>
+          <m:t>=</m:t>
+        </m:r>
+        <m:f>
+          <m:fPr>
+            <m:type m:val="bar"/>
+          </m:fPr>
+          <m:num>
+            <m:nary>
+              <m:naryPr>
+                <m:chr m:val="∑"/>
+                <m:limLoc m:val="undOvr"/>
+                <m:subHide m:val="0"/>
+                <m:supHide m:val="0"/>
+              </m:naryPr>
+              <m:sub>
+                <m:r>
+                  <m:t>i</m:t>
+                </m:r>
+                <m:r>
+                  <m:t>=</m:t>
+                </m:r>
+                <m:r>
+                  <m:t>1</m:t>
+                </m:r>
+              </m:sub>
+              <m:sup>
+                <m:r>
+                  <m:t>N</m:t>
+                </m:r>
+              </m:sup>
+              <m:e>
+                <m:r>
+                  <m:t>(</m:t>
+                </m:r>
+              </m:e>
+            </m:nary>
+            <m:sSub>
+              <m:e>
+                <m:r>
+                  <m:t>y</m:t>
+                </m:r>
+              </m:e>
+              <m:sub>
+                <m:r>
+                  <m:t>i</m:t>
+                </m:r>
+              </m:sub>
+            </m:sSub>
+            <m:r>
+              <m:t>−</m:t>
+            </m:r>
+            <m:bar>
+              <m:barPr>
+                <m:pos m:val="top"/>
+              </m:barPr>
+              <m:e>
+                <m:r>
+                  <m:t>y</m:t>
+                </m:r>
+              </m:e>
+            </m:bar>
+            <m:r>
+              <m:t>)</m:t>
+            </m:r>
+            <m:r>
+              <m:t>(</m:t>
+            </m:r>
+            <m:sSub>
+              <m:e>
+                <m:r>
+                  <m:t>x</m:t>
+                </m:r>
+              </m:e>
+              <m:sub>
+                <m:r>
+                  <m:t>i</m:t>
+                </m:r>
+              </m:sub>
+            </m:sSub>
+            <m:r>
+              <m:t>−</m:t>
+            </m:r>
+            <m:bar>
+              <m:barPr>
+                <m:pos m:val="top"/>
+              </m:barPr>
+              <m:e>
+                <m:r>
+                  <m:t>x</m:t>
+                </m:r>
+              </m:e>
+            </m:bar>
+            <m:r>
+              <m:t>)</m:t>
+            </m:r>
+          </m:num>
+          <m:den>
+            <m:nary>
+              <m:naryPr>
+                <m:chr m:val="∑"/>
+                <m:limLoc m:val="undOvr"/>
+                <m:subHide m:val="0"/>
+                <m:supHide m:val="0"/>
+              </m:naryPr>
+              <m:sub>
+                <m:r>
+                  <m:t>i</m:t>
+                </m:r>
+                <m:r>
+                  <m:t>=</m:t>
+                </m:r>
+                <m:r>
+                  <m:t>1</m:t>
+                </m:r>
+              </m:sub>
+              <m:sup>
+                <m:r>
+                  <m:t>N</m:t>
+                </m:r>
+              </m:sup>
+              <m:e>
+                <m:r>
+                  <m:t>(</m:t>
+                </m:r>
+              </m:e>
+            </m:nary>
+            <m:sSub>
+              <m:e>
+                <m:r>
+                  <m:t>x</m:t>
+                </m:r>
+              </m:e>
+              <m:sub>
+                <m:r>
+                  <m:t>i</m:t>
+                </m:r>
+              </m:sub>
+            </m:sSub>
+            <m:r>
+              <m:t>−</m:t>
+            </m:r>
+            <m:bar>
+              <m:barPr>
+                <m:pos m:val="top"/>
+              </m:barPr>
+              <m:e>
+                <m:r>
+                  <m:t>x</m:t>
+                </m:r>
+              </m:e>
+            </m:bar>
+            <m:sSup>
+              <m:e>
+                <m:r>
+                  <m:t>)</m:t>
+                </m:r>
+              </m:e>
+              <m:sup>
+                <m:r>
+                  <m:t>2</m:t>
+                </m:r>
+              </m:sup>
+            </m:sSup>
+          </m:den>
+        </m:f>
       </m:oMath>
     </w:p>
     <w:p>
@@ -2962,7 +4359,7 @@
         <w:pStyle w:val="FirstParagraph"/>
       </w:pPr>
       <w:r>
-        <w:t xml:space="preserve">Ayons un aperçu des 10 premières lignes des données sur lesquelles nous allons démontrer une application de la méthode d’estimation par les OLS.</w:t>
+        <w:t xml:space="preserve">Ayons un aperçu des 10 premières lignes des données sur lesquelles nous allons démontrer une application de la méthode d’estimation par les OLS simples.</w:t>
       </w:r>
     </w:p>
     <w:tbl>
@@ -3209,24 +4606,1264 @@
         <w:pStyle w:val="Corpsdetexte"/>
       </w:pPr>
       <w:r>
-        <w:t xml:space="preserve">Le jeu de données contient 30 observations.</w:t>
-      </w:r>
-      <w:r>
-        <w:t xml:space="preserve"> </w:t>
-      </w:r>
-      <w:r>
-        <w:t xml:space="preserve">Les années sont continues, il s’agit en fait du nombre total de jours qui est divisé par 365 pour exprimer les expériences en années.</w:t>
+        <w:t xml:space="preserve">Nous pouvons faire des graphiques pour afficher la distribution des colonnes (par des histogrammes) et la tendance avec un graphique</w:t>
       </w:r>
     </w:p>
     <w:p>
       <w:pPr>
+        <w:pStyle w:val="Corpsdetexte"/>
+      </w:pPr>
+      <w:r>
+        <w:drawing>
+          <wp:inline>
+            <wp:extent cx="6400800" cy="6400800"/>
+            <wp:effectExtent b="0" l="0" r="0" t="0"/>
+            <wp:docPr descr="" title="" id="1" name="Picture"/>
+            <a:graphic>
+              <a:graphicData uri="http://schemas.openxmlformats.org/drawingml/2006/picture">
+                <pic:pic>
+                  <pic:nvPicPr>
+                    <pic:cNvPr descr="ROO_files/figure-docx/unnamed-chunk-3-1.png" id="0" name="Picture"/>
+                    <pic:cNvPicPr>
+                      <a:picLocks noChangeArrowheads="1" noChangeAspect="1"/>
+                    </pic:cNvPicPr>
+                  </pic:nvPicPr>
+                  <pic:blipFill>
+                    <a:blip r:embed="rId26"/>
+                    <a:stretch>
+                      <a:fillRect/>
+                    </a:stretch>
+                  </pic:blipFill>
+                  <pic:spPr bwMode="auto">
+                    <a:xfrm>
+                      <a:off x="0" y="0"/>
+                      <a:ext cx="6400800" cy="6400800"/>
+                    </a:xfrm>
+                    <a:prstGeom prst="rect">
+                      <a:avLst/>
+                    </a:prstGeom>
+                    <a:noFill/>
+                    <a:ln w="9525">
+                      <a:noFill/>
+                      <a:headEnd/>
+                      <a:tailEnd/>
+                    </a:ln>
+                  </pic:spPr>
+                </pic:pic>
+              </a:graphicData>
+            </a:graphic>
+          </wp:inline>
+        </w:drawing>
+      </w:r>
+    </w:p>
+    <w:p>
+      <w:pPr>
+        <w:pStyle w:val="Corpsdetexte"/>
+      </w:pPr>
+      <w:r>
+        <w:t xml:space="preserve">Notre but est donc d’exprimer le salaire comme une fonction des années d’expérience. Nous cherchons une relation de la forme</w:t>
+      </w:r>
+      <w:r>
+        <w:t xml:space="preserve"> </w:t>
+      </w:r>
+      <m:oMath>
+        <m:r>
+          <m:t>s</m:t>
+        </m:r>
+        <m:r>
+          <m:t>a</m:t>
+        </m:r>
+        <m:r>
+          <m:t>l</m:t>
+        </m:r>
+        <m:r>
+          <m:t>a</m:t>
+        </m:r>
+        <m:r>
+          <m:t>i</m:t>
+        </m:r>
+        <m:r>
+          <m:t>r</m:t>
+        </m:r>
+        <m:sSub>
+          <m:e>
+            <m:r>
+              <m:t>e</m:t>
+            </m:r>
+          </m:e>
+          <m:sub>
+            <m:r>
+              <m:t>i</m:t>
+            </m:r>
+          </m:sub>
+        </m:sSub>
+        <m:r>
+          <m:t>=</m:t>
+        </m:r>
+        <m:acc>
+          <m:accPr>
+            <m:chr m:val="̂"/>
+          </m:accPr>
+          <m:e>
+            <m:r>
+              <m:t>a</m:t>
+            </m:r>
+          </m:e>
+        </m:acc>
+        <m:r>
+          <m:t>+</m:t>
+        </m:r>
+        <m:acc>
+          <m:accPr>
+            <m:chr m:val="̂"/>
+          </m:accPr>
+          <m:e>
+            <m:r>
+              <m:t>b</m:t>
+            </m:r>
+          </m:e>
+        </m:acc>
+        <m:r>
+          <m:t>*</m:t>
+        </m:r>
+        <m:r>
+          <m:t>e</m:t>
+        </m:r>
+        <m:r>
+          <m:t>x</m:t>
+        </m:r>
+        <m:r>
+          <m:t>p</m:t>
+        </m:r>
+        <m:r>
+          <m:t>e</m:t>
+        </m:r>
+        <m:r>
+          <m:t>r</m:t>
+        </m:r>
+        <m:r>
+          <m:t>i</m:t>
+        </m:r>
+        <m:r>
+          <m:t>e</m:t>
+        </m:r>
+        <m:r>
+          <m:t>n</m:t>
+        </m:r>
+        <m:r>
+          <m:t>c</m:t>
+        </m:r>
+        <m:r>
+          <m:t>e</m:t>
+        </m:r>
+        <m:sSub>
+          <m:e>
+            <m:r>
+              <m:t>s</m:t>
+            </m:r>
+          </m:e>
+          <m:sub>
+            <m:r>
+              <m:t>i</m:t>
+            </m:r>
+          </m:sub>
+        </m:sSub>
+        <m:r>
+          <m:t>+</m:t>
+        </m:r>
+        <m:sSub>
+          <m:e>
+            <m:r>
+              <m:t>u</m:t>
+            </m:r>
+          </m:e>
+          <m:sub>
+            <m:r>
+              <m:t>i</m:t>
+            </m:r>
+          </m:sub>
+        </m:sSub>
+      </m:oMath>
+      <w:r>
+        <w:t xml:space="preserve"> </w:t>
+      </w:r>
+      <w:r>
+        <w:t xml:space="preserve">telle que les coefficients estimés</w:t>
+      </w:r>
+      <w:r>
+        <w:t xml:space="preserve"> </w:t>
+      </w:r>
+      <m:oMath>
+        <m:acc>
+          <m:accPr>
+            <m:chr m:val="̂"/>
+          </m:accPr>
+          <m:e>
+            <m:r>
+              <m:t>a</m:t>
+            </m:r>
+          </m:e>
+        </m:acc>
+      </m:oMath>
+      <w:r>
+        <w:t xml:space="preserve"> </w:t>
+      </w:r>
+      <w:r>
+        <w:t xml:space="preserve">et</w:t>
+      </w:r>
+      <w:r>
+        <w:t xml:space="preserve"> </w:t>
+      </w:r>
+      <m:oMath>
+        <m:acc>
+          <m:accPr>
+            <m:chr m:val="̂"/>
+          </m:accPr>
+          <m:e>
+            <m:r>
+              <m:t>b</m:t>
+            </m:r>
+          </m:e>
+        </m:acc>
+      </m:oMath>
+      <w:r>
+        <w:t xml:space="preserve"> </w:t>
+      </w:r>
+      <w:r>
+        <w:t xml:space="preserve">minimisent la somme du carrées des erreurs.</w:t>
+      </w:r>
+    </w:p>
+    <w:p>
+      <w:pPr>
+        <w:pStyle w:val="Corpsdetexte"/>
+      </w:pPr>
+      <w:r>
+        <w:t xml:space="preserve">Nous appliquons les relations que nous avons trouvées dans lorsque nous avons résolu le programme d’optimisation du Lagrangien.</w:t>
+      </w:r>
+    </w:p>
+    <w:p>
+      <w:pPr>
+        <w:pStyle w:val="Corpsdetexte"/>
+      </w:pPr>
+      <w:r>
+        <w:t xml:space="preserve">Ainsi nous calculons d’abord</w:t>
+      </w:r>
+      <w:r>
+        <w:t xml:space="preserve"> </w:t>
+      </w:r>
+      <m:oMath>
+        <m:acc>
+          <m:accPr>
+            <m:chr m:val="̂"/>
+          </m:accPr>
+          <m:e>
+            <m:r>
+              <m:t>b</m:t>
+            </m:r>
+          </m:e>
+        </m:acc>
+      </m:oMath>
+      <w:r>
+        <w:t xml:space="preserve"> </w:t>
+      </w:r>
+      <w:r>
+        <w:t xml:space="preserve">puis</w:t>
+      </w:r>
+      <w:r>
+        <w:t xml:space="preserve"> </w:t>
+      </w:r>
+      <m:oMath>
+        <m:acc>
+          <m:accPr>
+            <m:chr m:val="̂"/>
+          </m:accPr>
+          <m:e>
+            <m:r>
+              <m:t>a</m:t>
+            </m:r>
+          </m:e>
+        </m:acc>
+      </m:oMath>
+      <w:r>
+        <w:t xml:space="preserve">.</w:t>
+      </w:r>
+    </w:p>
+    <w:p>
+      <w:pPr>
+        <w:pStyle w:val="Corpsdetexte"/>
+      </w:pPr>
+      <w:r>
+        <w:t xml:space="preserve">La formule nous indique que</w:t>
+      </w:r>
+      <w:r>
+        <w:t xml:space="preserve"> </w:t>
+      </w:r>
+      <m:oMath>
+        <m:acc>
+          <m:accPr>
+            <m:chr m:val="̂"/>
+          </m:accPr>
+          <m:e>
+            <m:r>
+              <m:t>b</m:t>
+            </m:r>
+          </m:e>
+        </m:acc>
+        <m:r>
+          <m:t>=</m:t>
+        </m:r>
+        <m:f>
+          <m:fPr>
+            <m:type m:val="bar"/>
+          </m:fPr>
+          <m:num>
+            <m:nary>
+              <m:naryPr>
+                <m:chr m:val="∑"/>
+                <m:limLoc m:val="undOvr"/>
+                <m:subHide m:val="0"/>
+                <m:supHide m:val="0"/>
+              </m:naryPr>
+              <m:sub>
+                <m:r>
+                  <m:t>i</m:t>
+                </m:r>
+                <m:r>
+                  <m:t>=</m:t>
+                </m:r>
+                <m:r>
+                  <m:t>1</m:t>
+                </m:r>
+              </m:sub>
+              <m:sup>
+                <m:r>
+                  <m:t>N</m:t>
+                </m:r>
+              </m:sup>
+              <m:e>
+                <m:r>
+                  <m:t>(</m:t>
+                </m:r>
+              </m:e>
+            </m:nary>
+            <m:sSub>
+              <m:e>
+                <m:r>
+                  <m:t>y</m:t>
+                </m:r>
+              </m:e>
+              <m:sub>
+                <m:r>
+                  <m:t>i</m:t>
+                </m:r>
+              </m:sub>
+            </m:sSub>
+            <m:r>
+              <m:t>−</m:t>
+            </m:r>
+            <m:bar>
+              <m:barPr>
+                <m:pos m:val="top"/>
+              </m:barPr>
+              <m:e>
+                <m:r>
+                  <m:t>y</m:t>
+                </m:r>
+              </m:e>
+            </m:bar>
+            <m:r>
+              <m:t>)</m:t>
+            </m:r>
+            <m:r>
+              <m:t>(</m:t>
+            </m:r>
+            <m:sSub>
+              <m:e>
+                <m:r>
+                  <m:t>x</m:t>
+                </m:r>
+              </m:e>
+              <m:sub>
+                <m:r>
+                  <m:t>i</m:t>
+                </m:r>
+              </m:sub>
+            </m:sSub>
+            <m:r>
+              <m:t>−</m:t>
+            </m:r>
+            <m:bar>
+              <m:barPr>
+                <m:pos m:val="top"/>
+              </m:barPr>
+              <m:e>
+                <m:r>
+                  <m:t>x</m:t>
+                </m:r>
+              </m:e>
+            </m:bar>
+            <m:r>
+              <m:t>)</m:t>
+            </m:r>
+          </m:num>
+          <m:den>
+            <m:nary>
+              <m:naryPr>
+                <m:chr m:val="∑"/>
+                <m:limLoc m:val="undOvr"/>
+                <m:subHide m:val="0"/>
+                <m:supHide m:val="0"/>
+              </m:naryPr>
+              <m:sub>
+                <m:r>
+                  <m:t>i</m:t>
+                </m:r>
+                <m:r>
+                  <m:t>=</m:t>
+                </m:r>
+                <m:r>
+                  <m:t>1</m:t>
+                </m:r>
+              </m:sub>
+              <m:sup>
+                <m:r>
+                  <m:t>N</m:t>
+                </m:r>
+              </m:sup>
+              <m:e>
+                <m:r>
+                  <m:t>(</m:t>
+                </m:r>
+              </m:e>
+            </m:nary>
+            <m:sSub>
+              <m:e>
+                <m:r>
+                  <m:t>x</m:t>
+                </m:r>
+              </m:e>
+              <m:sub>
+                <m:r>
+                  <m:t>i</m:t>
+                </m:r>
+              </m:sub>
+            </m:sSub>
+            <m:r>
+              <m:t>−</m:t>
+            </m:r>
+            <m:bar>
+              <m:barPr>
+                <m:pos m:val="top"/>
+              </m:barPr>
+              <m:e>
+                <m:r>
+                  <m:t>x</m:t>
+                </m:r>
+              </m:e>
+            </m:bar>
+            <m:sSup>
+              <m:e>
+                <m:r>
+                  <m:t>)</m:t>
+                </m:r>
+              </m:e>
+              <m:sup>
+                <m:r>
+                  <m:t>2</m:t>
+                </m:r>
+              </m:sup>
+            </m:sSup>
+          </m:den>
+        </m:f>
+      </m:oMath>
+    </w:p>
+    <w:tbl>
+      <w:tblPr>
+        <w:tblStyle w:val="Table"/>
+        <w:tblW w:type="pct" w:w="0.0"/>
+        <w:tblLook w:firstRow="1"/>
+      </w:tblPr>
+      <w:tblGrid/>
+      <w:tr>
+        <w:trPr>
+          <w:cnfStyle w:firstRow="1"/>
+        </w:trPr>
+        <w:tc>
+          <w:tcPr>
+            <w:tcBorders>
+              <w:bottom w:val="single"/>
+            </w:tcBorders>
+            <w:vAlign w:val="bottom"/>
+          </w:tcPr>
+          <w:p/>
+        </w:tc>
+        <w:tc>
+          <w:tcPr>
+            <w:tcBorders>
+              <w:bottom w:val="single"/>
+            </w:tcBorders>
+            <w:vAlign w:val="bottom"/>
+          </w:tcPr>
+          <w:p>
+            <w:pPr>
+              <w:pStyle w:val="Compact"/>
+              <w:jc w:val="right"/>
+            </w:pPr>
+            <w:r>
+              <w:t xml:space="preserve">Sommes</w:t>
+            </w:r>
+          </w:p>
+        </w:tc>
+        <w:tc>
+          <w:tcPr>
+            <w:tcBorders>
+              <w:bottom w:val="single"/>
+            </w:tcBorders>
+            <w:vAlign w:val="bottom"/>
+          </w:tcPr>
+          <w:p>
+            <w:pPr>
+              <w:pStyle w:val="Compact"/>
+              <w:jc w:val="right"/>
+            </w:pPr>
+            <w:r>
+              <w:t xml:space="preserve">Moyennes</w:t>
+            </w:r>
+          </w:p>
+        </w:tc>
+      </w:tr>
+      <w:tr>
+        <w:tc>
+          <w:p>
+            <w:pPr>
+              <w:pStyle w:val="Compact"/>
+              <w:jc w:val="left"/>
+            </w:pPr>
+            <w:r>
+              <w:t xml:space="preserve">Années Expériences (X)</w:t>
+            </w:r>
+          </w:p>
+        </w:tc>
+        <w:tc>
+          <w:p>
+            <w:pPr>
+              <w:pStyle w:val="Compact"/>
+              <w:jc w:val="right"/>
+            </w:pPr>
+            <w:r>
+              <w:t xml:space="preserve">159.4</w:t>
+            </w:r>
+          </w:p>
+        </w:tc>
+        <w:tc>
+          <w:p>
+            <w:pPr>
+              <w:pStyle w:val="Compact"/>
+              <w:jc w:val="right"/>
+            </w:pPr>
+            <w:r>
+              <w:t xml:space="preserve">5.313333</w:t>
+            </w:r>
+          </w:p>
+        </w:tc>
+      </w:tr>
+      <w:tr>
+        <w:tc>
+          <w:p>
+            <w:pPr>
+              <w:pStyle w:val="Compact"/>
+              <w:jc w:val="left"/>
+            </w:pPr>
+            <w:r>
+              <w:t xml:space="preserve">Salaires (y)</w:t>
+            </w:r>
+          </w:p>
+        </w:tc>
+        <w:tc>
+          <w:p>
+            <w:pPr>
+              <w:pStyle w:val="Compact"/>
+              <w:jc w:val="right"/>
+            </w:pPr>
+            <w:r>
+              <w:t xml:space="preserve">2280090.0</w:t>
+            </w:r>
+          </w:p>
+        </w:tc>
+        <w:tc>
+          <w:p>
+            <w:pPr>
+              <w:pStyle w:val="Compact"/>
+              <w:jc w:val="right"/>
+            </w:pPr>
+            <w:r>
+              <w:t xml:space="preserve">76003.000000</w:t>
+            </w:r>
+          </w:p>
+        </w:tc>
+      </w:tr>
+    </w:tbl>
+    <w:p>
+      <w:pPr>
+        <w:pStyle w:val="Corpsdetexte"/>
+      </w:pPr>
+      <w:r>
+        <w:t xml:space="preserve">Nous allons donc calculer les statistiques intermédiaires en ajoutant des colonnes à notre tableau initial.</w:t>
+      </w:r>
+    </w:p>
+    <w:tbl>
+      <w:tblPr>
+        <w:tblStyle w:val="Table"/>
+        <w:tblW w:type="pct" w:w="0.0"/>
+        <w:tblLook w:firstRow="1"/>
+      </w:tblPr>
+      <w:tblGrid/>
+      <w:tr>
+        <w:trPr>
+          <w:cnfStyle w:firstRow="1"/>
+        </w:trPr>
+        <w:tc>
+          <w:tcPr>
+            <w:tcBorders>
+              <w:bottom w:val="single"/>
+            </w:tcBorders>
+            <w:vAlign w:val="bottom"/>
+          </w:tcPr>
+          <w:p>
+            <w:pPr>
+              <w:pStyle w:val="Compact"/>
+              <w:jc w:val="right"/>
+            </w:pPr>
+            <m:oMath>
+              <m:r>
+                <m:t>X</m:t>
+              </m:r>
+            </m:oMath>
+          </w:p>
+        </w:tc>
+        <w:tc>
+          <w:tcPr>
+            <w:tcBorders>
+              <w:bottom w:val="single"/>
+            </w:tcBorders>
+            <w:vAlign w:val="bottom"/>
+          </w:tcPr>
+          <w:p>
+            <w:pPr>
+              <w:pStyle w:val="Compact"/>
+              <w:jc w:val="right"/>
+            </w:pPr>
+            <m:oMath>
+              <m:r>
+                <m:t>Y</m:t>
+              </m:r>
+            </m:oMath>
+          </w:p>
+        </w:tc>
+        <w:tc>
+          <w:tcPr>
+            <w:tcBorders>
+              <w:bottom w:val="single"/>
+            </w:tcBorders>
+            <w:vAlign w:val="bottom"/>
+          </w:tcPr>
+          <w:p>
+            <w:pPr>
+              <w:pStyle w:val="Compact"/>
+              <w:jc w:val="right"/>
+            </w:pPr>
+            <m:oMath>
+              <m:r>
+                <m:t>X</m:t>
+              </m:r>
+              <m:r>
+                <m:t>−</m:t>
+              </m:r>
+              <m:bar>
+                <m:barPr>
+                  <m:pos m:val="top"/>
+                </m:barPr>
+                <m:e>
+                  <m:r>
+                    <m:t>X</m:t>
+                  </m:r>
+                </m:e>
+              </m:bar>
+            </m:oMath>
+          </w:p>
+        </w:tc>
+        <w:tc>
+          <w:tcPr>
+            <w:tcBorders>
+              <w:bottom w:val="single"/>
+            </w:tcBorders>
+            <w:vAlign w:val="bottom"/>
+          </w:tcPr>
+          <w:p>
+            <w:pPr>
+              <w:pStyle w:val="Compact"/>
+              <w:jc w:val="right"/>
+            </w:pPr>
+            <m:oMath>
+              <m:r>
+                <m:t>y</m:t>
+              </m:r>
+              <m:r>
+                <m:t>−</m:t>
+              </m:r>
+              <m:bar>
+                <m:barPr>
+                  <m:pos m:val="top"/>
+                </m:barPr>
+                <m:e>
+                  <m:r>
+                    <m:t>y</m:t>
+                  </m:r>
+                </m:e>
+              </m:bar>
+            </m:oMath>
+          </w:p>
+        </w:tc>
+        <w:tc>
+          <w:tcPr>
+            <w:tcBorders>
+              <w:bottom w:val="single"/>
+            </w:tcBorders>
+            <w:vAlign w:val="bottom"/>
+          </w:tcPr>
+          <w:p>
+            <w:pPr>
+              <w:pStyle w:val="Compact"/>
+              <w:jc w:val="right"/>
+            </w:pPr>
+            <m:oMath>
+              <m:r>
+                <m:t>(</m:t>
+              </m:r>
+              <m:r>
+                <m:t>y</m:t>
+              </m:r>
+              <m:r>
+                <m:t>−</m:t>
+              </m:r>
+              <m:bar>
+                <m:barPr>
+                  <m:pos m:val="top"/>
+                </m:barPr>
+                <m:e>
+                  <m:r>
+                    <m:t>y</m:t>
+                  </m:r>
+                </m:e>
+              </m:bar>
+              <m:r>
+                <m:t>)</m:t>
+              </m:r>
+              <m:r>
+                <m:t>(</m:t>
+              </m:r>
+              <m:r>
+                <m:t>X</m:t>
+              </m:r>
+              <m:r>
+                <m:t>−</m:t>
+              </m:r>
+              <m:bar>
+                <m:barPr>
+                  <m:pos m:val="top"/>
+                </m:barPr>
+                <m:e>
+                  <m:r>
+                    <m:t>X</m:t>
+                  </m:r>
+                </m:e>
+              </m:bar>
+              <m:r>
+                <m:t>)</m:t>
+              </m:r>
+            </m:oMath>
+          </w:p>
+        </w:tc>
+        <w:tc>
+          <w:tcPr>
+            <w:tcBorders>
+              <w:bottom w:val="single"/>
+            </w:tcBorders>
+            <w:vAlign w:val="bottom"/>
+          </w:tcPr>
+          <w:p>
+            <w:pPr>
+              <w:pStyle w:val="Compact"/>
+              <w:jc w:val="right"/>
+            </w:pPr>
+            <m:oMath>
+              <m:r>
+                <m:t>(</m:t>
+              </m:r>
+              <m:r>
+                <m:t>X</m:t>
+              </m:r>
+              <m:r>
+                <m:t>−</m:t>
+              </m:r>
+              <m:bar>
+                <m:barPr>
+                  <m:pos m:val="top"/>
+                </m:barPr>
+                <m:e>
+                  <m:r>
+                    <m:t>X</m:t>
+                  </m:r>
+                </m:e>
+              </m:bar>
+              <m:sSup>
+                <m:e>
+                  <m:r>
+                    <m:t>)</m:t>
+                  </m:r>
+                </m:e>
+                <m:sup>
+                  <m:r>
+                    <m:t>2</m:t>
+                  </m:r>
+                </m:sup>
+              </m:sSup>
+            </m:oMath>
+          </w:p>
+        </w:tc>
+      </w:tr>
+      <w:tr>
+        <w:tc>
+          <w:p>
+            <w:pPr>
+              <w:pStyle w:val="Compact"/>
+              <w:jc w:val="right"/>
+            </w:pPr>
+            <w:r>
+              <w:t xml:space="preserve">1.1</w:t>
+            </w:r>
+          </w:p>
+        </w:tc>
+        <w:tc>
+          <w:p>
+            <w:pPr>
+              <w:pStyle w:val="Compact"/>
+              <w:jc w:val="right"/>
+            </w:pPr>
+            <w:r>
+              <w:t xml:space="preserve">39343</w:t>
+            </w:r>
+          </w:p>
+        </w:tc>
+        <w:tc>
+          <w:p>
+            <w:pPr>
+              <w:pStyle w:val="Compact"/>
+              <w:jc w:val="right"/>
+            </w:pPr>
+            <w:r>
+              <w:t xml:space="preserve">-4.213333</w:t>
+            </w:r>
+          </w:p>
+        </w:tc>
+        <w:tc>
+          <w:p>
+            <w:pPr>
+              <w:pStyle w:val="Compact"/>
+              <w:jc w:val="right"/>
+            </w:pPr>
+            <w:r>
+              <w:t xml:space="preserve">-36660</w:t>
+            </w:r>
+          </w:p>
+        </w:tc>
+        <w:tc>
+          <w:p>
+            <w:pPr>
+              <w:pStyle w:val="Compact"/>
+              <w:jc w:val="right"/>
+            </w:pPr>
+            <w:r>
+              <w:t xml:space="preserve">154460.80</w:t>
+            </w:r>
+          </w:p>
+        </w:tc>
+        <w:tc>
+          <w:p>
+            <w:pPr>
+              <w:pStyle w:val="Compact"/>
+              <w:jc w:val="right"/>
+            </w:pPr>
+            <w:r>
+              <w:t xml:space="preserve">17.752178</w:t>
+            </w:r>
+          </w:p>
+        </w:tc>
+      </w:tr>
+      <w:tr>
+        <w:tc>
+          <w:p>
+            <w:pPr>
+              <w:pStyle w:val="Compact"/>
+              <w:jc w:val="right"/>
+            </w:pPr>
+            <w:r>
+              <w:t xml:space="preserve">1.3</w:t>
+            </w:r>
+          </w:p>
+        </w:tc>
+        <w:tc>
+          <w:p>
+            <w:pPr>
+              <w:pStyle w:val="Compact"/>
+              <w:jc w:val="right"/>
+            </w:pPr>
+            <w:r>
+              <w:t xml:space="preserve">46205</w:t>
+            </w:r>
+          </w:p>
+        </w:tc>
+        <w:tc>
+          <w:p>
+            <w:pPr>
+              <w:pStyle w:val="Compact"/>
+              <w:jc w:val="right"/>
+            </w:pPr>
+            <w:r>
+              <w:t xml:space="preserve">-4.013333</w:t>
+            </w:r>
+          </w:p>
+        </w:tc>
+        <w:tc>
+          <w:p>
+            <w:pPr>
+              <w:pStyle w:val="Compact"/>
+              <w:jc w:val="right"/>
+            </w:pPr>
+            <w:r>
+              <w:t xml:space="preserve">-29798</w:t>
+            </w:r>
+          </w:p>
+        </w:tc>
+        <w:tc>
+          <w:p>
+            <w:pPr>
+              <w:pStyle w:val="Compact"/>
+              <w:jc w:val="right"/>
+            </w:pPr>
+            <w:r>
+              <w:t xml:space="preserve">119589.31</w:t>
+            </w:r>
+          </w:p>
+        </w:tc>
+        <w:tc>
+          <w:p>
+            <w:pPr>
+              <w:pStyle w:val="Compact"/>
+              <w:jc w:val="right"/>
+            </w:pPr>
+            <w:r>
+              <w:t xml:space="preserve">16.106844</w:t>
+            </w:r>
+          </w:p>
+        </w:tc>
+      </w:tr>
+      <w:tr>
+        <w:tc>
+          <w:p>
+            <w:pPr>
+              <w:pStyle w:val="Compact"/>
+              <w:jc w:val="right"/>
+            </w:pPr>
+            <w:r>
+              <w:t xml:space="preserve">1.5</w:t>
+            </w:r>
+          </w:p>
+        </w:tc>
+        <w:tc>
+          <w:p>
+            <w:pPr>
+              <w:pStyle w:val="Compact"/>
+              <w:jc w:val="right"/>
+            </w:pPr>
+            <w:r>
+              <w:t xml:space="preserve">37731</w:t>
+            </w:r>
+          </w:p>
+        </w:tc>
+        <w:tc>
+          <w:p>
+            <w:pPr>
+              <w:pStyle w:val="Compact"/>
+              <w:jc w:val="right"/>
+            </w:pPr>
+            <w:r>
+              <w:t xml:space="preserve">-3.813333</w:t>
+            </w:r>
+          </w:p>
+        </w:tc>
+        <w:tc>
+          <w:p>
+            <w:pPr>
+              <w:pStyle w:val="Compact"/>
+              <w:jc w:val="right"/>
+            </w:pPr>
+            <w:r>
+              <w:t xml:space="preserve">-38272</w:t>
+            </w:r>
+          </w:p>
+        </w:tc>
+        <w:tc>
+          <w:p>
+            <w:pPr>
+              <w:pStyle w:val="Compact"/>
+              <w:jc w:val="right"/>
+            </w:pPr>
+            <w:r>
+              <w:t xml:space="preserve">145943.89</w:t>
+            </w:r>
+          </w:p>
+        </w:tc>
+        <w:tc>
+          <w:p>
+            <w:pPr>
+              <w:pStyle w:val="Compact"/>
+              <w:jc w:val="right"/>
+            </w:pPr>
+            <w:r>
+              <w:t xml:space="preserve">14.541511</w:t>
+            </w:r>
+          </w:p>
+        </w:tc>
+      </w:tr>
+      <w:tr>
+        <w:tc>
+          <w:p>
+            <w:pPr>
+              <w:pStyle w:val="Compact"/>
+              <w:jc w:val="right"/>
+            </w:pPr>
+            <w:r>
+              <w:t xml:space="preserve">2.0</w:t>
+            </w:r>
+          </w:p>
+        </w:tc>
+        <w:tc>
+          <w:p>
+            <w:pPr>
+              <w:pStyle w:val="Compact"/>
+              <w:jc w:val="right"/>
+            </w:pPr>
+            <w:r>
+              <w:t xml:space="preserve">43525</w:t>
+            </w:r>
+          </w:p>
+        </w:tc>
+        <w:tc>
+          <w:p>
+            <w:pPr>
+              <w:pStyle w:val="Compact"/>
+              <w:jc w:val="right"/>
+            </w:pPr>
+            <w:r>
+              <w:t xml:space="preserve">-3.313333</w:t>
+            </w:r>
+          </w:p>
+        </w:tc>
+        <w:tc>
+          <w:p>
+            <w:pPr>
+              <w:pStyle w:val="Compact"/>
+              <w:jc w:val="right"/>
+            </w:pPr>
+            <w:r>
+              <w:t xml:space="preserve">-32478</w:t>
+            </w:r>
+          </w:p>
+        </w:tc>
+        <w:tc>
+          <w:p>
+            <w:pPr>
+              <w:pStyle w:val="Compact"/>
+              <w:jc w:val="right"/>
+            </w:pPr>
+            <w:r>
+              <w:t xml:space="preserve">107610.44</w:t>
+            </w:r>
+          </w:p>
+        </w:tc>
+        <w:tc>
+          <w:p>
+            <w:pPr>
+              <w:pStyle w:val="Compact"/>
+              <w:jc w:val="right"/>
+            </w:pPr>
+            <w:r>
+              <w:t xml:space="preserve">10.978178</w:t>
+            </w:r>
+          </w:p>
+        </w:tc>
+      </w:tr>
+      <w:tr>
+        <w:tc>
+          <w:p>
+            <w:pPr>
+              <w:pStyle w:val="Compact"/>
+              <w:jc w:val="right"/>
+            </w:pPr>
+            <w:r>
+              <w:t xml:space="preserve">2.2</w:t>
+            </w:r>
+          </w:p>
+        </w:tc>
+        <w:tc>
+          <w:p>
+            <w:pPr>
+              <w:pStyle w:val="Compact"/>
+              <w:jc w:val="right"/>
+            </w:pPr>
+            <w:r>
+              <w:t xml:space="preserve">39891</w:t>
+            </w:r>
+          </w:p>
+        </w:tc>
+        <w:tc>
+          <w:p>
+            <w:pPr>
+              <w:pStyle w:val="Compact"/>
+              <w:jc w:val="right"/>
+            </w:pPr>
+            <w:r>
+              <w:t xml:space="preserve">-3.113333</w:t>
+            </w:r>
+          </w:p>
+        </w:tc>
+        <w:tc>
+          <w:p>
+            <w:pPr>
+              <w:pStyle w:val="Compact"/>
+              <w:jc w:val="right"/>
+            </w:pPr>
+            <w:r>
+              <w:t xml:space="preserve">-36112</w:t>
+            </w:r>
+          </w:p>
+        </w:tc>
+        <w:tc>
+          <w:p>
+            <w:pPr>
+              <w:pStyle w:val="Compact"/>
+              <w:jc w:val="right"/>
+            </w:pPr>
+            <w:r>
+              <w:t xml:space="preserve">112428.69</w:t>
+            </w:r>
+          </w:p>
+        </w:tc>
+        <w:tc>
+          <w:p>
+            <w:pPr>
+              <w:pStyle w:val="Compact"/>
+              <w:jc w:val="right"/>
+            </w:pPr>
+            <w:r>
+              <w:t xml:space="preserve">9.692844</w:t>
+            </w:r>
+          </w:p>
+        </w:tc>
+      </w:tr>
+      <w:tr>
+        <w:tc>
+          <w:p>
+            <w:pPr>
+              <w:pStyle w:val="Compact"/>
+              <w:jc w:val="right"/>
+            </w:pPr>
+            <w:r>
+              <w:t xml:space="preserve">2.9</w:t>
+            </w:r>
+          </w:p>
+        </w:tc>
+        <w:tc>
+          <w:p>
+            <w:pPr>
+              <w:pStyle w:val="Compact"/>
+              <w:jc w:val="right"/>
+            </w:pPr>
+            <w:r>
+              <w:t xml:space="preserve">56642</w:t>
+            </w:r>
+          </w:p>
+        </w:tc>
+        <w:tc>
+          <w:p>
+            <w:pPr>
+              <w:pStyle w:val="Compact"/>
+              <w:jc w:val="right"/>
+            </w:pPr>
+            <w:r>
+              <w:t xml:space="preserve">-2.413333</w:t>
+            </w:r>
+          </w:p>
+        </w:tc>
+        <w:tc>
+          <w:p>
+            <w:pPr>
+              <w:pStyle w:val="Compact"/>
+              <w:jc w:val="right"/>
+            </w:pPr>
+            <w:r>
+              <w:t xml:space="preserve">-19361</w:t>
+            </w:r>
+          </w:p>
+        </w:tc>
+        <w:tc>
+          <w:p>
+            <w:pPr>
+              <w:pStyle w:val="Compact"/>
+              <w:jc w:val="right"/>
+            </w:pPr>
+            <w:r>
+              <w:t xml:space="preserve">46724.55</w:t>
+            </w:r>
+          </w:p>
+        </w:tc>
+        <w:tc>
+          <w:p>
+            <w:pPr>
+              <w:pStyle w:val="Compact"/>
+              <w:jc w:val="right"/>
+            </w:pPr>
+            <w:r>
+              <w:t xml:space="preserve">5.824178</w:t>
+            </w:r>
+          </w:p>
+        </w:tc>
+      </w:tr>
+    </w:tbl>
+    <w:p>
+      <w:pPr>
+        <w:pStyle w:val="Corpsdetexte"/>
+      </w:pPr>
+      <w:r>
+        <w:t xml:space="preserve">Le jeu de données contient 30 observations.</w:t>
+      </w:r>
+      <w:r>
+        <w:t xml:space="preserve"> </w:t>
+      </w:r>
+      <w:r>
+        <w:t xml:space="preserve">Les années sont continues, il s’agit en fait du nombre total de jours qui est divisé par 365 pour exprimer les expériences en années.</w:t>
+      </w:r>
+    </w:p>
+    <w:p>
+      <w:pPr>
         <w:pStyle w:val="Titre2"/>
       </w:pPr>
-      <w:bookmarkStart w:id="26" w:name="la-consommation-de-cigarette-et-lâge"/>
+      <w:bookmarkStart w:id="27" w:name="la-consommation-de-cigarette-et-lâge"/>
       <w:r>
         <w:t xml:space="preserve">La consommation de cigarette et l’âge</w:t>
       </w:r>
-      <w:bookmarkEnd w:id="26"/>
+      <w:bookmarkEnd w:id="27"/>
     </w:p>
     <w:p>
       <w:pPr>

</xml_diff>

<commit_message>
Updates in the main article
</commit_message>
<xml_diff>
--- a/ROO/ROO.docx
+++ b/ROO/ROO.docx
@@ -4965,6 +4965,14 @@
     </w:p>
     <w:p>
       <w:pPr>
+        <w:pStyle w:val="FirstParagraph"/>
+      </w:pPr>
+      <w:r>
+        <w:t xml:space="preserve">La méthode des moindres carrés permet ainsi d’établir une causalité entre les variables x et y. Cette causalité va au-delà d’une simple corrélation. En économie, la méthode des OLS est utilisée pour trouver les relations causales et bien souvent une seule variable ne suffit pas à expliquer un phénomène en particulier.</w:t>
+      </w:r>
+    </w:p>
+    <w:p>
+      <w:pPr>
         <w:pStyle w:val="Titre1"/>
       </w:pPr>
       <w:bookmarkStart w:id="29" w:name="la-méthode-des-k-moyennes"/>
@@ -5604,7 +5612,7 @@
         <w:pStyle w:val="FirstParagraph"/>
       </w:pPr>
       <w:r>
-        <w:t xml:space="preserve">La variation total intra-cluster msure la fiabilité du clustering et c’est elle que le programme d’optimisation cherche à minimiser. Plus elle est petite mieux est la fiabilité.</w:t>
+        <w:t xml:space="preserve">La variation totale intra-cluster msure la fiabilité du clustering et c’est elle que le programme d’optimisation cherche à minimiser. Plus elle est petite mieux est la fiabilité.</w:t>
       </w:r>
     </w:p>
     <w:p>
@@ -5975,6 +5983,14 @@
         <w:pStyle w:val="FirstParagraph"/>
       </w:pPr>
       <w:r>
+        <w:t xml:space="preserve">Il y a 142 observations dans la base de données, qui représentent des pays et territoires.</w:t>
+      </w:r>
+    </w:p>
+    <w:p>
+      <w:pPr>
+        <w:pStyle w:val="Corpsdetexte"/>
+      </w:pPr>
+      <w:r>
         <w:t xml:space="preserve">Avant d’appliquer l’algorithme nous avons choisi de normaliser chaque variable en soustrayant sa moyenne puis en la divisant par son écart-type. Le but de cette transformation est de donner à chaque variable un poids équivalent dans calcul des distance entre les points selon la distance euclidienne. Par exemple le PIB/habitant peut aller jusqu’à plus de 50000 dollars tandis que la croissance du PIB est souvent inférieur à 10%. Normaliser les variables revient donc à homogénéiser chaque variables et enlève l’unité de mesure.</w:t>
       </w:r>
     </w:p>
@@ -6307,36 +6323,85 @@
         <w:pStyle w:val="FirstParagraph"/>
       </w:pPr>
       <w:r>
-        <w:t xml:space="preserve">Ces résultats affichés par le langage R montrent que chaque individu présent dans le jeu de données a été attribué à cluster</w:t>
+        <w:t xml:space="preserve">L’algorithme a convergé au bout de 4 itérations, c’est ce qu’indique l’argument</w:t>
+      </w:r>
+      <w:r>
+        <w:t xml:space="preserve"> </w:t>
+      </w:r>
+      <w:r>
+        <w:rPr>
+          <w:rStyle w:val="VerbatimChar"/>
+        </w:rPr>
+        <w:t xml:space="preserve">iter</w:t>
+      </w:r>
+      <w:r>
+        <w:t xml:space="preserve">. La somme totale des carrés des distances par rapport au centre de chaque cluster est de 1269, ce qu’indique l’argument</w:t>
+      </w:r>
+      <w:r>
+        <w:t xml:space="preserve"> </w:t>
+      </w:r>
+      <w:r>
+        <w:rPr>
+          <w:rStyle w:val="VerbatimChar"/>
+        </w:rPr>
+        <w:t xml:space="preserve">totss</w:t>
+      </w:r>
+      <w:r>
+        <w:t xml:space="preserve">.</w:t>
+      </w:r>
+    </w:p>
+    <w:p>
+      <w:pPr>
+        <w:pStyle w:val="Corpsdetexte"/>
+      </w:pPr>
+      <w:r>
+        <w:t xml:space="preserve">La variation individuelle intra-classe est représentée par le résultat</w:t>
+      </w:r>
+      <w:r>
+        <w:t xml:space="preserve"> </w:t>
+      </w:r>
+      <w:r>
+        <w:rPr>
+          <w:rStyle w:val="VerbatimChar"/>
+        </w:rPr>
+        <w:t xml:space="preserve">withinss</w:t>
+      </w:r>
+      <w:r>
+        <w:t xml:space="preserve">.</w:t>
+      </w:r>
+      <w:r>
+        <w:t xml:space="preserve"> </w:t>
+      </w:r>
+      <w:r>
+        <w:t xml:space="preserve">La variation totale intra-cluster est égale à 703, c’est la somme des variations individuelles. Nous ne pouvons pas dire si ce nombre est grand ou petit car il n’existe pas un indicateur pour exprimer la fiabilité en pourcentage. Mais ce premier résultat nous sert de référence. Les praticiens de cet algorithme utilisent souvent une approche itérative qui consiste à choisir un vecteur de paramètres</w:t>
       </w:r>
       <w:r>
         <w:t xml:space="preserve"> </w:t>
       </w:r>
       <m:oMath>
         <m:r>
-          <m:t>1</m:t>
-        </m:r>
-        <m:r>
-          <m:t>,</m:t>
-        </m:r>
-        <m:r>
-          <m:t>2</m:t>
-        </m:r>
-        <m:r>
-          <m:t>,</m:t>
-        </m:r>
-        <m:r>
-          <m:t>3</m:t>
-        </m:r>
-        <m:r>
-          <m:t>,</m:t>
-        </m:r>
-        <m:r>
-          <m:t>4</m:t>
+          <m:t>k</m:t>
         </m:r>
       </m:oMath>
       <w:r>
-        <w:t xml:space="preserve">. Il y a en total 142 pays et territoires dans le jeu de données.</w:t>
+        <w:t xml:space="preserve"> </w:t>
+      </w:r>
+      <w:r>
+        <w:t xml:space="preserve">qu’on donne à l’algorithme pour qu’il partitionne les données, puis le nombre</w:t>
+      </w:r>
+      <w:r>
+        <w:t xml:space="preserve"> </w:t>
+      </w:r>
+      <m:oMath>
+        <m:r>
+          <m:t>k</m:t>
+        </m:r>
+      </m:oMath>
+      <w:r>
+        <w:t xml:space="preserve"> </w:t>
+      </w:r>
+      <w:r>
+        <w:t xml:space="preserve">qui donne la moindre variable totale intra-classe sera retenue.</w:t>
       </w:r>
     </w:p>
     <w:p>
@@ -6344,13 +6409,7 @@
         <w:pStyle w:val="Corpsdetexte"/>
       </w:pPr>
       <w:r>
-        <w:t xml:space="preserve">Le somme totale des carrées est égale à 1269.</w:t>
-      </w:r>
-      <w:r>
-        <w:t xml:space="preserve"> </w:t>
-      </w:r>
-      <w:r>
-        <w:t xml:space="preserve">L’algorithme a convergé au bout de 4 itérations.</w:t>
+        <w:t xml:space="preserve">Affichons comment l’algorithme a partitionné les pays selon les clusters.</w:t>
       </w:r>
     </w:p>
     <w:tbl>
@@ -6504,7 +6563,91 @@
         <w:pStyle w:val="Corpsdetexte"/>
       </w:pPr>
       <w:r>
-        <w:t xml:space="preserve">• Chaque dossier devra présenter (au moins) un exemple de résolution de problème traité avec des méthode de recherche opérationnelle • Les dossiers (Powerpoint, Word, pdf, …) sont de 10 à 20 pages. Ils doivent impérativement être remis avant le 30/11/19</w:t>
+        <w:t xml:space="preserve">Nous ne pouvons pas dire si ces résultats sont les meilleurs mais nous voyons déjà que l’algorithme a reproduit la réalité. En effet nous voyons par exemple que presque tous les pays se trouvent dans le cluster 3, ce qui montre que ces pays sont plus homogènes au regard des variables que nous avons choisies.</w:t>
+      </w:r>
+    </w:p>
+    <w:p>
+      <w:pPr>
+        <w:pStyle w:val="Titre1"/>
+      </w:pPr>
+      <w:bookmarkStart w:id="33" w:name="conclusion"/>
+      <w:r>
+        <w:t xml:space="preserve">Conclusion</w:t>
+      </w:r>
+      <w:bookmarkEnd w:id="33"/>
+    </w:p>
+    <w:p>
+      <w:pPr>
+        <w:pStyle w:val="FirstParagraph"/>
+      </w:pPr>
+      <w:r>
+        <w:t xml:space="preserve">Au travers de ce travail nous avons réalisé la puissance et l’utilité des méthodes d’optimisation. Les domaines d’application de l’optimisation sont très variées</w:t>
+      </w:r>
+    </w:p>
+    <w:p>
+      <w:pPr>
+        <w:pStyle w:val="Titre1"/>
+      </w:pPr>
+      <w:bookmarkStart w:id="34" w:name="bibliographie"/>
+      <w:r>
+        <w:t xml:space="preserve">Bibliographie</w:t>
+      </w:r>
+      <w:bookmarkEnd w:id="34"/>
+    </w:p>
+    <w:p>
+      <w:pPr>
+        <w:pStyle w:val="FirstParagraph"/>
+      </w:pPr>
+      <w:r>
+        <w:t xml:space="preserve">Ce travail a été réalisé en prenant en compte la reproductibilité des résultats. Le code source de ce travail peut être consulté à travers ce</w:t>
+      </w:r>
+      <w:r>
+        <w:t xml:space="preserve"> </w:t>
+      </w:r>
+      <w:hyperlink r:id="rId35">
+        <w:r>
+          <w:rPr>
+            <w:rStyle w:val="Lienhypertexte"/>
+          </w:rPr>
+          <w:t xml:space="preserve">lien</w:t>
+        </w:r>
+      </w:hyperlink>
+      <w:r>
+        <w:t xml:space="preserve">.</w:t>
+      </w:r>
+    </w:p>
+    <w:p>
+      <w:pPr>
+        <w:pStyle w:val="Corpsdetexte"/>
+      </w:pPr>
+      <w:r>
+        <w:t xml:space="preserve">R Core Team (2020). R: A language and environment for statistical</w:t>
+      </w:r>
+      <w:r>
+        <w:t xml:space="preserve"> </w:t>
+      </w:r>
+      <w:r>
+        <w:t xml:space="preserve">computing. R Foundation for Statistical Computing, Vienna, Austria.</w:t>
+      </w:r>
+      <w:r>
+        <w:t xml:space="preserve"> </w:t>
+      </w:r>
+      <w:r>
+        <w:t xml:space="preserve">URL</w:t>
+      </w:r>
+      <w:r>
+        <w:t xml:space="preserve"> </w:t>
+      </w:r>
+      <w:hyperlink r:id="rId36">
+        <w:r>
+          <w:rPr>
+            <w:rStyle w:val="Lienhypertexte"/>
+          </w:rPr>
+          <w:t xml:space="preserve">https://www.R-project.org/</w:t>
+        </w:r>
+      </w:hyperlink>
+      <w:r>
+        <w:t xml:space="preserve">.</w:t>
       </w:r>
     </w:p>
     <w:sectPr>

</xml_diff>

<commit_message>
Avances dans l'articles econométrie panel
</commit_message>
<xml_diff>
--- a/ROO/ROO.docx
+++ b/ROO/ROO.docx
@@ -4926,7 +4926,13 @@
         </m:bar>
       </m:oMath>
       <w:r>
-        <w:t xml:space="preserve">. Ainsi</w:t>
+        <w:t xml:space="preserve">.</w:t>
+      </w:r>
+      <w:r>
+        <w:br w:type="textWrapping"/>
+      </w:r>
+      <w:r>
+        <w:t xml:space="preserve">Ainsi</w:t>
       </w:r>
       <w:r>
         <w:t xml:space="preserve"> </w:t>
@@ -4947,28 +4953,62 @@
         <w:t xml:space="preserve"> </w:t>
       </w:r>
       <w:r>
-        <w:t xml:space="preserve">est égal à 2.57922</w:t>
-      </w:r>
-      <w:r>
-        <w:t xml:space="preserve">10^{4}</w:t>
-      </w:r>
-    </w:p>
-    <w:p>
-      <w:pPr>
-        <w:pStyle w:val="Titre1"/>
-      </w:pPr>
-      <w:bookmarkStart w:id="28" w:name="les-moindres-carrés-ordinaires-multiples"/>
-      <w:r>
-        <w:t xml:space="preserve">Les moindres carrés ordinaires multiples</w:t>
-      </w:r>
-      <w:bookmarkEnd w:id="28"/>
-    </w:p>
-    <w:p>
-      <w:pPr>
-        <w:pStyle w:val="FirstParagraph"/>
-      </w:pPr>
-      <w:r>
-        <w:t xml:space="preserve">La méthode des moindres carrés permet ainsi d’établir une causalité entre les variables x et y. Cette causalité va au-delà d’une simple corrélation. En économie, la méthode des OLS est utilisée pour trouver les relations causales et bien souvent une seule variable ne suffit pas à expliquer un phénomène en particulier.</w:t>
+        <w:t xml:space="preserve">est égal à 25792.</w:t>
+      </w:r>
+    </w:p>
+    <w:p>
+      <w:pPr>
+        <w:pStyle w:val="Corpsdetexte"/>
+      </w:pPr>
+      <w:r>
+        <w:t xml:space="preserve">Nous pouvons représenter la droite sur les données.</w:t>
+      </w:r>
+    </w:p>
+    <w:p>
+      <w:pPr>
+        <w:pStyle w:val="Corpsdetexte"/>
+      </w:pPr>
+      <w:r>
+        <w:drawing>
+          <wp:inline>
+            <wp:extent cx="4587290" cy="3669832"/>
+            <wp:effectExtent b="0" l="0" r="0" t="0"/>
+            <wp:docPr descr="" title="" id="1" name="Picture"/>
+            <a:graphic>
+              <a:graphicData uri="http://schemas.openxmlformats.org/drawingml/2006/picture">
+                <pic:pic>
+                  <pic:nvPicPr>
+                    <pic:cNvPr descr="ROO_files/figure-docx/unnamed-chunk-7-1.png" id="0" name="Picture"/>
+                    <pic:cNvPicPr>
+                      <a:picLocks noChangeArrowheads="1" noChangeAspect="1"/>
+                    </pic:cNvPicPr>
+                  </pic:nvPicPr>
+                  <pic:blipFill>
+                    <a:blip r:embed="rId28"/>
+                    <a:stretch>
+                      <a:fillRect/>
+                    </a:stretch>
+                  </pic:blipFill>
+                  <pic:spPr bwMode="auto">
+                    <a:xfrm>
+                      <a:off x="0" y="0"/>
+                      <a:ext cx="4587290" cy="3669832"/>
+                    </a:xfrm>
+                    <a:prstGeom prst="rect">
+                      <a:avLst/>
+                    </a:prstGeom>
+                    <a:noFill/>
+                    <a:ln w="9525">
+                      <a:noFill/>
+                      <a:headEnd/>
+                      <a:tailEnd/>
+                    </a:ln>
+                  </pic:spPr>
+                </pic:pic>
+              </a:graphicData>
+            </a:graphic>
+          </wp:inline>
+        </w:drawing>
       </w:r>
     </w:p>
     <w:p>

</xml_diff>